<commit_message>
Second commit to master file
</commit_message>
<xml_diff>
--- a/New Microsoft Office Word Document.docx
+++ b/New Microsoft Office Word Document.docx
@@ -5,6 +5,11 @@
     <w:p>
       <w:r>
         <w:t>This is my first file</w:t>
+      </w:r>
+    </w:p>
+    <w:p>
+      <w:r>
+        <w:t>Master file</w:t>
       </w:r>
     </w:p>
     <w:sectPr>

</xml_diff>

<commit_message>
Third commit to sub_branch
</commit_message>
<xml_diff>
--- a/New Microsoft Office Word Document.docx
+++ b/New Microsoft Office Word Document.docx
@@ -7,7 +7,11 @@
         <w:t>This is my first file</w:t>
       </w:r>
     </w:p>
-    <w:p/>
+    <w:p>
+      <w:r>
+        <w:t>Sub_branch</w:t>
+      </w:r>
+    </w:p>
     <w:p/>
     <w:p>
       <w:r>

</xml_diff>